<commit_message>
some flow to tableau
</commit_message>
<xml_diff>
--- a/proposal_modified_real_time.docx
+++ b/proposal_modified_real_time.docx
@@ -37,51 +37,15 @@
           <w:iCs/>
           <w:color w:val="010101"/>
         </w:rPr>
-        <w:t xml:space="preserve">My idea is to explore data that shows food insecurity among children in the US, by state, (maybe over </w:t>
-      </w:r>
-      <w:proofErr w:type="gramStart"/>
-      <w:r>
-        <w:rPr>
-          <w:rFonts w:ascii="Georgia" w:eastAsia="Georgia" w:hAnsi="Georgia" w:cs="Georgia"/>
-          <w:iCs/>
-          <w:color w:val="010101"/>
-        </w:rPr>
-        <w:t>a time period</w:t>
-      </w:r>
-      <w:proofErr w:type="gramEnd"/>
-      <w:r>
-        <w:rPr>
-          <w:rFonts w:ascii="Georgia" w:eastAsia="Georgia" w:hAnsi="Georgia" w:cs="Georgia"/>
-          <w:iCs/>
-          <w:color w:val="010101"/>
-        </w:rPr>
-        <w:t xml:space="preserve">.) </w:t>
-      </w:r>
-      <w:r>
-        <w:rPr>
-          <w:rFonts w:ascii="Georgia" w:eastAsia="Georgia" w:hAnsi="Georgia" w:cs="Georgia"/>
-          <w:iCs/>
-          <w:color w:val="010101"/>
-        </w:rPr>
-        <w:t xml:space="preserve">I will also look at concentration of food banks as </w:t>
-      </w:r>
-      <w:proofErr w:type="gramStart"/>
-      <w:r>
-        <w:rPr>
-          <w:rFonts w:ascii="Georgia" w:eastAsia="Georgia" w:hAnsi="Georgia" w:cs="Georgia"/>
-          <w:iCs/>
-          <w:color w:val="010101"/>
-        </w:rPr>
-        <w:t>well, and</w:t>
-      </w:r>
-      <w:proofErr w:type="gramEnd"/>
-      <w:r>
-        <w:rPr>
-          <w:rFonts w:ascii="Georgia" w:eastAsia="Georgia" w:hAnsi="Georgia" w:cs="Georgia"/>
-          <w:iCs/>
-          <w:color w:val="010101"/>
-        </w:rPr>
-        <w:t xml:space="preserve"> see if there is any correlation between lack of pantries and higher numbers of insecurity in order to pinpoint regions (or cities, or counties) that need more resources to help hungry children.</w:t>
+        <w:t xml:space="preserve">My idea is to explore data that shows food insecurity among children in the US, by state, (maybe over a time period.) </w:t>
+      </w:r>
+      <w:r>
+        <w:rPr>
+          <w:rFonts w:ascii="Georgia" w:eastAsia="Georgia" w:hAnsi="Georgia" w:cs="Georgia"/>
+          <w:iCs/>
+          <w:color w:val="010101"/>
+        </w:rPr>
+        <w:t>I will also look at concentration of food banks as well, and see if there is any correlation between lack of pantries and higher numbers of insecurity in order to pinpoint regions (or cities, or counties) that need more resources to help hungry children.</w:t>
       </w:r>
     </w:p>
     <w:p>
@@ -140,25 +104,7 @@
           <w:iCs/>
           <w:color w:val="010101"/>
         </w:rPr>
-        <w:t xml:space="preserve"> insecurities that relate to children’s </w:t>
-      </w:r>
-      <w:proofErr w:type="gramStart"/>
-      <w:r>
-        <w:rPr>
-          <w:rFonts w:ascii="Georgia" w:eastAsia="Georgia" w:hAnsi="Georgia" w:cs="Georgia"/>
-          <w:iCs/>
-          <w:color w:val="010101"/>
-        </w:rPr>
-        <w:t>well-being, and</w:t>
-      </w:r>
-      <w:proofErr w:type="gramEnd"/>
-      <w:r>
-        <w:rPr>
-          <w:rFonts w:ascii="Georgia" w:eastAsia="Georgia" w:hAnsi="Georgia" w:cs="Georgia"/>
-          <w:iCs/>
-          <w:color w:val="010101"/>
-        </w:rPr>
-        <w:t xml:space="preserve"> see if there is a correlation between these different types of insecurities. If so, I </w:t>
+        <w:t xml:space="preserve"> insecurities that relate to children’s well-being, and see if there is a correlation between these different types of insecurities. If so, I </w:t>
       </w:r>
       <w:r>
         <w:rPr>
@@ -303,25 +249,7 @@
           <w:iCs/>
           <w:color w:val="010101"/>
         </w:rPr>
-        <w:t xml:space="preserve"> </w:t>
-      </w:r>
-      <w:proofErr w:type="gramStart"/>
-      <w:r>
-        <w:rPr>
-          <w:rFonts w:ascii="Georgia" w:eastAsia="Georgia" w:hAnsi="Georgia" w:cs="Georgia"/>
-          <w:iCs/>
-          <w:color w:val="010101"/>
-        </w:rPr>
-        <w:t>doesn’t</w:t>
-      </w:r>
-      <w:proofErr w:type="gramEnd"/>
-      <w:r>
-        <w:rPr>
-          <w:rFonts w:ascii="Georgia" w:eastAsia="Georgia" w:hAnsi="Georgia" w:cs="Georgia"/>
-          <w:iCs/>
-          <w:color w:val="010101"/>
-        </w:rPr>
-        <w:t xml:space="preserve"> have to do with driving business, but rather </w:t>
+        <w:t xml:space="preserve"> doesn’t have to do with driving business, but rather </w:t>
       </w:r>
       <w:r>
         <w:rPr>
@@ -541,23 +469,7 @@
           <w:rFonts w:ascii="Georgia" w:eastAsia="Georgia" w:hAnsi="Georgia" w:cs="Georgia"/>
           <w:iCs/>
         </w:rPr>
-        <w:t xml:space="preserve">, </w:t>
-      </w:r>
-      <w:proofErr w:type="gramStart"/>
-      <w:r>
-        <w:rPr>
-          <w:rFonts w:ascii="Georgia" w:eastAsia="Georgia" w:hAnsi="Georgia" w:cs="Georgia"/>
-          <w:iCs/>
-        </w:rPr>
-        <w:t>I’d</w:t>
-      </w:r>
-      <w:proofErr w:type="gramEnd"/>
-      <w:r>
-        <w:rPr>
-          <w:rFonts w:ascii="Georgia" w:eastAsia="Georgia" w:hAnsi="Georgia" w:cs="Georgia"/>
-          <w:iCs/>
-        </w:rPr>
-        <w:t xml:space="preserve"> like to pin</w:t>
+        <w:t>, I’d like to pin</w:t>
       </w:r>
       <w:r>
         <w:rPr>
@@ -566,21 +478,12 @@
         </w:rPr>
         <w:t xml:space="preserve"> all non-profit food banks in America. </w:t>
       </w:r>
-      <w:proofErr w:type="gramStart"/>
-      <w:r>
-        <w:rPr>
-          <w:rFonts w:ascii="Georgia" w:eastAsia="Georgia" w:hAnsi="Georgia" w:cs="Georgia"/>
-          <w:iCs/>
-        </w:rPr>
-        <w:t>I’ll</w:t>
-      </w:r>
-      <w:proofErr w:type="gramEnd"/>
-      <w:r>
-        <w:rPr>
-          <w:rFonts w:ascii="Georgia" w:eastAsia="Georgia" w:hAnsi="Georgia" w:cs="Georgia"/>
-          <w:iCs/>
-        </w:rPr>
-        <w:t xml:space="preserve"> show s</w:t>
+      <w:r>
+        <w:rPr>
+          <w:rFonts w:ascii="Georgia" w:eastAsia="Georgia" w:hAnsi="Georgia" w:cs="Georgia"/>
+          <w:iCs/>
+        </w:rPr>
+        <w:t>I’ll show s</w:t>
       </w:r>
       <w:r>
         <w:rPr>
@@ -608,23 +511,7 @@
           <w:rFonts w:ascii="Georgia" w:eastAsia="Georgia" w:hAnsi="Georgia" w:cs="Georgia"/>
           <w:iCs/>
         </w:rPr>
-        <w:t xml:space="preserve">) </w:t>
-      </w:r>
-      <w:proofErr w:type="gramStart"/>
-      <w:r>
-        <w:rPr>
-          <w:rFonts w:ascii="Georgia" w:eastAsia="Georgia" w:hAnsi="Georgia" w:cs="Georgia"/>
-          <w:iCs/>
-        </w:rPr>
-        <w:t>I’ll</w:t>
-      </w:r>
-      <w:proofErr w:type="gramEnd"/>
-      <w:r>
-        <w:rPr>
-          <w:rFonts w:ascii="Georgia" w:eastAsia="Georgia" w:hAnsi="Georgia" w:cs="Georgia"/>
-          <w:iCs/>
-        </w:rPr>
-        <w:t xml:space="preserve"> show a deeper dive into the most serious areas, either by county or city as well.</w:t>
+        <w:t>) I’ll show a deeper dive into the most serious areas, either by county or city as well.</w:t>
       </w:r>
       <w:r>
         <w:rPr>
@@ -638,23 +525,7 @@
           <w:rFonts w:ascii="Georgia" w:eastAsia="Georgia" w:hAnsi="Georgia" w:cs="Georgia"/>
           <w:iCs/>
         </w:rPr>
-        <w:t xml:space="preserve">If </w:t>
-      </w:r>
-      <w:proofErr w:type="gramStart"/>
-      <w:r>
-        <w:rPr>
-          <w:rFonts w:ascii="Georgia" w:eastAsia="Georgia" w:hAnsi="Georgia" w:cs="Georgia"/>
-          <w:iCs/>
-        </w:rPr>
-        <w:t>it’s</w:t>
-      </w:r>
-      <w:proofErr w:type="gramEnd"/>
-      <w:r>
-        <w:rPr>
-          <w:rFonts w:ascii="Georgia" w:eastAsia="Georgia" w:hAnsi="Georgia" w:cs="Georgia"/>
-          <w:iCs/>
-        </w:rPr>
-        <w:t xml:space="preserve"> relevant, I’ll add a line chart representing </w:t>
+        <w:t xml:space="preserve">If it’s relevant, I’ll add a line chart representing </w:t>
       </w:r>
       <w:r>
         <w:rPr>
@@ -1363,6 +1234,53 @@
     <w:p>
       <w:pPr>
         <w:pStyle w:val="ListParagraph"/>
+        <w:numPr>
+          <w:ilvl w:val="0"/>
+          <w:numId w:val="4"/>
+        </w:numPr>
+        <w:shd w:val="clear" w:color="auto" w:fill="FFFFFF"/>
+        <w:spacing w:before="120"/>
+        <w:rPr>
+          <w:rFonts w:ascii="Trebuchet MS" w:eastAsia="Verdana" w:hAnsi="Trebuchet MS" w:cs="Verdana"/>
+          <w:bCs/>
+        </w:rPr>
+      </w:pPr>
+      <w:r>
+        <w:rPr>
+          <w:rFonts w:ascii="Trebuchet MS" w:eastAsia="Verdana" w:hAnsi="Trebuchet MS" w:cs="Verdana"/>
+          <w:bCs/>
+        </w:rPr>
+        <w:t xml:space="preserve">Health Data: </w:t>
+      </w:r>
+      <w:hyperlink r:id="rId13" w:history="1">
+        <w:r>
+          <w:rPr>
+            <w:rStyle w:val="Hyperlink"/>
+            <w:rFonts w:ascii="Trebuchet MS" w:eastAsia="Verdana" w:hAnsi="Trebuchet MS" w:cs="Verdana"/>
+            <w:bCs/>
+          </w:rPr>
+          <w:t>https://www.childhealthdata.org/browse/survey</w:t>
+        </w:r>
+      </w:hyperlink>
+    </w:p>
+    <w:p>
+      <w:pPr>
+        <w:pStyle w:val="ListParagraph"/>
+        <w:numPr>
+          <w:ilvl w:val="0"/>
+          <w:numId w:val="4"/>
+        </w:numPr>
+        <w:shd w:val="clear" w:color="auto" w:fill="FFFFFF"/>
+        <w:spacing w:before="120"/>
+        <w:rPr>
+          <w:rFonts w:ascii="Trebuchet MS" w:eastAsia="Verdana" w:hAnsi="Trebuchet MS" w:cs="Verdana"/>
+          <w:bCs/>
+        </w:rPr>
+      </w:pPr>
+    </w:p>
+    <w:p>
+      <w:pPr>
+        <w:pStyle w:val="ListParagraph"/>
         <w:shd w:val="clear" w:color="auto" w:fill="FFFFFF"/>
         <w:spacing w:before="120"/>
         <w:rPr>
@@ -1415,99 +1333,35 @@
           <w:rFonts w:ascii="Georgia" w:eastAsia="Verdana" w:hAnsi="Georgia" w:cs="Verdana"/>
           <w:bCs/>
         </w:rPr>
-        <w:t xml:space="preserve">The scraping made me nervous, but I gave myself a handful of extra time to work through it and successfully created a data frame of food banks in </w:t>
-      </w:r>
-      <w:proofErr w:type="gramStart"/>
-      <w:r>
+        <w:t>The scraping made me nervous, but I gave myself a handful of extra time to work through it and successfully created a data frame of food banks in Python, and exported to SQL. However, I have the pages of the website hard-coded, so I hope the page numbers don’t change…</w:t>
+      </w:r>
+    </w:p>
+    <w:p>
+      <w:pPr>
+        <w:shd w:val="clear" w:color="auto" w:fill="FFFFFF"/>
+        <w:spacing w:before="120"/>
         <w:rPr>
           <w:rFonts w:ascii="Georgia" w:eastAsia="Verdana" w:hAnsi="Georgia" w:cs="Verdana"/>
           <w:bCs/>
         </w:rPr>
-        <w:t>Python, and</w:t>
-      </w:r>
-      <w:proofErr w:type="gramEnd"/>
-      <w:r>
+      </w:pPr>
+    </w:p>
+    <w:p>
+      <w:pPr>
+        <w:shd w:val="clear" w:color="auto" w:fill="FFFFFF"/>
+        <w:spacing w:before="120"/>
         <w:rPr>
           <w:rFonts w:ascii="Georgia" w:eastAsia="Verdana" w:hAnsi="Georgia" w:cs="Verdana"/>
           <w:bCs/>
         </w:rPr>
-        <w:t xml:space="preserve"> exported to SQL. However, I have the pages of the website hard-coded, so I hope the page numbers </w:t>
-      </w:r>
-      <w:proofErr w:type="gramStart"/>
+      </w:pPr>
       <w:r>
         <w:rPr>
           <w:rFonts w:ascii="Georgia" w:eastAsia="Verdana" w:hAnsi="Georgia" w:cs="Verdana"/>
           <w:bCs/>
         </w:rPr>
-        <w:t>don’t</w:t>
-      </w:r>
-      <w:proofErr w:type="gramEnd"/>
-      <w:r>
-        <w:rPr>
-          <w:rFonts w:ascii="Georgia" w:eastAsia="Verdana" w:hAnsi="Georgia" w:cs="Verdana"/>
-          <w:bCs/>
-        </w:rPr>
-        <w:t xml:space="preserve"> change…</w:t>
-      </w:r>
-    </w:p>
-    <w:p>
-      <w:pPr>
-        <w:shd w:val="clear" w:color="auto" w:fill="FFFFFF"/>
-        <w:spacing w:before="120"/>
-        <w:rPr>
-          <w:rFonts w:ascii="Georgia" w:eastAsia="Verdana" w:hAnsi="Georgia" w:cs="Verdana"/>
-          <w:bCs/>
-        </w:rPr>
-      </w:pPr>
-    </w:p>
-    <w:p>
-      <w:pPr>
-        <w:shd w:val="clear" w:color="auto" w:fill="FFFFFF"/>
-        <w:spacing w:before="120"/>
-        <w:rPr>
-          <w:rFonts w:ascii="Georgia" w:eastAsia="Verdana" w:hAnsi="Georgia" w:cs="Verdana"/>
-          <w:bCs/>
-        </w:rPr>
-      </w:pPr>
-      <w:proofErr w:type="gramStart"/>
-      <w:r>
-        <w:rPr>
-          <w:rFonts w:ascii="Georgia" w:eastAsia="Verdana" w:hAnsi="Georgia" w:cs="Verdana"/>
-          <w:bCs/>
-        </w:rPr>
-        <w:t>I’m</w:t>
-      </w:r>
-      <w:proofErr w:type="gramEnd"/>
-      <w:r>
-        <w:rPr>
-          <w:rFonts w:ascii="Georgia" w:eastAsia="Verdana" w:hAnsi="Georgia" w:cs="Verdana"/>
-          <w:bCs/>
-        </w:rPr>
-        <w:t xml:space="preserve"> also anticipating similarities between my results and the ones the data was initially collected for, so I want to make sure I am presenting something new and unique. I plan </w:t>
-      </w:r>
-      <w:r>
-        <w:rPr>
-          <w:rFonts w:ascii="Georgia" w:eastAsia="Verdana" w:hAnsi="Georgia" w:cs="Verdana"/>
-          <w:bCs/>
-        </w:rPr>
         <w:lastRenderedPageBreak/>
-        <w:t xml:space="preserve">on exploring the data from different angles than Feeding America </w:t>
-      </w:r>
-      <w:proofErr w:type="gramStart"/>
-      <w:r>
-        <w:rPr>
-          <w:rFonts w:ascii="Georgia" w:eastAsia="Verdana" w:hAnsi="Georgia" w:cs="Verdana"/>
-          <w:bCs/>
-        </w:rPr>
-        <w:t>in order to</w:t>
-      </w:r>
-      <w:proofErr w:type="gramEnd"/>
-      <w:r>
-        <w:rPr>
-          <w:rFonts w:ascii="Georgia" w:eastAsia="Verdana" w:hAnsi="Georgia" w:cs="Verdana"/>
-          <w:bCs/>
-        </w:rPr>
-        <w:t xml:space="preserve"> find something new and unique.</w:t>
+        <w:t>I’m also anticipating similarities between my results and the ones the data was initially collected for, so I want to make sure I am presenting something new and unique. I plan on exploring the data from different angles than Feeding America in order to find something new and unique.</w:t>
       </w:r>
     </w:p>
     <w:p>

</xml_diff>